<commit_message>
-This commit includes several updates to the app. An about tab and a Data Download tab are added. -The current version of the app allows user to select choices (categorical variable levels, and numerical variable values) and create a subsetted dataset. Further, the subsetted dataset can be displayed and downlaoded as a .csv file.
</commit_message>
<xml_diff>
--- a/variables_def.docx
+++ b/variables_def.docx
@@ -45,13 +45,8 @@
         <w:t xml:space="preserve"> - bedroom(s); h - </w:t>
       </w:r>
       <w:proofErr w:type="spellStart"/>
-      <w:proofErr w:type="gramStart"/>
-      <w:r>
-        <w:t>house,cottage</w:t>
-      </w:r>
-      <w:proofErr w:type="gramEnd"/>
-      <w:r>
-        <w:t>,villa</w:t>
+      <w:r>
+        <w:t>house,cottage,villa</w:t>
       </w:r>
       <w:proofErr w:type="spellEnd"/>
       <w:r>
@@ -85,6 +80,12 @@
       <w:r>
         <w:t>Distance: Distance from CBD</w:t>
       </w:r>
+      <w:r>
+        <w:t xml:space="preserve"> (</w:t>
+      </w:r>
+      <w:r>
+        <w:t>central business district</w:t>
+      </w:r>
     </w:p>
     <w:p>
       <w:proofErr w:type="spellStart"/>
@@ -93,15 +94,7 @@
       </w:r>
       <w:proofErr w:type="spellEnd"/>
       <w:r>
-        <w:t xml:space="preserve">: General Region (West, </w:t>
-      </w:r>
-      <w:proofErr w:type="gramStart"/>
-      <w:r>
-        <w:t>North West</w:t>
-      </w:r>
-      <w:proofErr w:type="gramEnd"/>
-      <w:r>
-        <w:t>, North, North east …</w:t>
+        <w:t>: General Region (West, North West, North, North east …</w:t>
       </w:r>
       <w:proofErr w:type="spellStart"/>
       <w:r>
@@ -124,15 +117,7 @@
     </w:p>
     <w:p>
       <w:r>
-        <w:t>Bedroom</w:t>
-      </w:r>
-      <w:proofErr w:type="gramStart"/>
-      <w:r>
-        <w:t>2 :</w:t>
-      </w:r>
-      <w:proofErr w:type="gramEnd"/>
-      <w:r>
-        <w:t xml:space="preserve"> Scraped # of Bedrooms (from different source)</w:t>
+        <w:t>Bedroom2 : Scraped # of Bedrooms (from different source)</w:t>
       </w:r>
     </w:p>
     <w:p>
@@ -794,6 +779,7 @@
   <w:style w:type="character" w:default="1" w:styleId="DefaultParagraphFont">
     <w:name w:val="Default Paragraph Font"/>
     <w:uiPriority w:val="1"/>
+    <w:semiHidden/>
     <w:unhideWhenUsed/>
   </w:style>
   <w:style w:type="table" w:default="1" w:styleId="TableNormal">

</xml_diff>